<commit_message>
already comlete, need mini enhance
</commit_message>
<xml_diff>
--- a/automatic_office/201908文思员工-签到表_带加班.docx
+++ b/automatic_office/201908文思员工-签到表_带加班.docx
@@ -54,6 +54,9 @@
       <w:bookmarkEnd w:id="0"/>
     </w:p>
     <w:p>
+      <w:pPr>
+        <w:jc w:val="right"/>
+      </w:pPr>
       <w:r>
         <w:t xml:space="preserve">姓名： </w:t>
         <w:tab/>
@@ -66,7 +69,9 @@
     </w:p>
     <w:tbl>
       <w:tblPr>
+        <w:tblStyle w:val="a6"/>
         <w:tblW w:type="auto" w:w="0"/>
+        <w:jc w:val="center"/>
         <w:tblLook w:firstColumn="1" w:firstRow="1" w:lastColumn="0" w:lastRow="0" w:noHBand="0" w:noVBand="1" w:val="04A0"/>
       </w:tblPr>
       <w:tblGrid>
@@ -82,6 +87,9 @@
             <w:tcW w:type="dxa" w:w="1662"/>
           </w:tcPr>
           <w:p>
+            <w:pPr>
+              <w:jc w:val="center"/>
+            </w:pPr>
             <w:r>
               <w:t>序号</w:t>
             </w:r>
@@ -92,6 +100,9 @@
             <w:tcW w:type="dxa" w:w="1662"/>
           </w:tcPr>
           <w:p>
+            <w:pPr>
+              <w:jc w:val="center"/>
+            </w:pPr>
             <w:r>
               <w:t>日期</w:t>
             </w:r>
@@ -102,6 +113,9 @@
             <w:tcW w:type="dxa" w:w="1662"/>
           </w:tcPr>
           <w:p>
+            <w:pPr>
+              <w:jc w:val="center"/>
+            </w:pPr>
             <w:r>
               <w:t>签到时间</w:t>
             </w:r>
@@ -112,6 +126,9 @@
             <w:tcW w:type="dxa" w:w="1662"/>
           </w:tcPr>
           <w:p>
+            <w:pPr>
+              <w:jc w:val="center"/>
+            </w:pPr>
             <w:r>
               <w:t>签退时间</w:t>
             </w:r>
@@ -122,6 +139,9 @@
             <w:tcW w:type="dxa" w:w="1662"/>
           </w:tcPr>
           <w:p>
+            <w:pPr>
+              <w:jc w:val="center"/>
+            </w:pPr>
             <w:r>
               <w:t>备注</w:t>
             </w:r>
@@ -134,6 +154,9 @@
             <w:tcW w:type="dxa" w:w="1662"/>
           </w:tcPr>
           <w:p>
+            <w:pPr>
+              <w:jc w:val="center"/>
+            </w:pPr>
             <w:r>
               <w:t>1</w:t>
             </w:r>
@@ -144,6 +167,9 @@
             <w:tcW w:type="dxa" w:w="1662"/>
           </w:tcPr>
           <w:p>
+            <w:pPr>
+              <w:jc w:val="center"/>
+            </w:pPr>
             <w:r>
               <w:t>2019-07-26</w:t>
             </w:r>
@@ -154,32 +180,44 @@
             <w:tcW w:type="dxa" w:w="1662"/>
           </w:tcPr>
           <w:p>
-            <w:r/>
-          </w:p>
-        </w:tc>
-        <w:tc>
-          <w:tcPr>
-            <w:tcW w:type="dxa" w:w="1662"/>
-          </w:tcPr>
-          <w:p>
-            <w:r/>
-          </w:p>
-        </w:tc>
-        <w:tc>
-          <w:tcPr>
-            <w:tcW w:type="dxa" w:w="1662"/>
-          </w:tcPr>
-          <w:p>
-            <w:r/>
-          </w:p>
-        </w:tc>
-      </w:tr>
-      <w:tr>
-        <w:tc>
-          <w:tcPr>
-            <w:tcW w:type="dxa" w:w="1662"/>
-          </w:tcPr>
-          <w:p>
+            <w:pPr>
+              <w:jc w:val="center"/>
+            </w:pPr>
+            <w:r/>
+          </w:p>
+        </w:tc>
+        <w:tc>
+          <w:tcPr>
+            <w:tcW w:type="dxa" w:w="1662"/>
+          </w:tcPr>
+          <w:p>
+            <w:pPr>
+              <w:jc w:val="center"/>
+            </w:pPr>
+            <w:r/>
+          </w:p>
+        </w:tc>
+        <w:tc>
+          <w:tcPr>
+            <w:tcW w:type="dxa" w:w="1662"/>
+          </w:tcPr>
+          <w:p>
+            <w:pPr>
+              <w:jc w:val="center"/>
+            </w:pPr>
+            <w:r/>
+          </w:p>
+        </w:tc>
+      </w:tr>
+      <w:tr>
+        <w:tc>
+          <w:tcPr>
+            <w:tcW w:type="dxa" w:w="1662"/>
+          </w:tcPr>
+          <w:p>
+            <w:pPr>
+              <w:jc w:val="center"/>
+            </w:pPr>
             <w:r>
               <w:t>2</w:t>
             </w:r>
@@ -190,6 +228,9 @@
             <w:tcW w:type="dxa" w:w="1662"/>
           </w:tcPr>
           <w:p>
+            <w:pPr>
+              <w:jc w:val="center"/>
+            </w:pPr>
             <w:r>
               <w:t>2019-07-27</w:t>
             </w:r>
@@ -200,32 +241,44 @@
             <w:tcW w:type="dxa" w:w="1662"/>
           </w:tcPr>
           <w:p>
-            <w:r/>
-          </w:p>
-        </w:tc>
-        <w:tc>
-          <w:tcPr>
-            <w:tcW w:type="dxa" w:w="1662"/>
-          </w:tcPr>
-          <w:p>
-            <w:r/>
-          </w:p>
-        </w:tc>
-        <w:tc>
-          <w:tcPr>
-            <w:tcW w:type="dxa" w:w="1662"/>
-          </w:tcPr>
-          <w:p>
-            <w:r/>
-          </w:p>
-        </w:tc>
-      </w:tr>
-      <w:tr>
-        <w:tc>
-          <w:tcPr>
-            <w:tcW w:type="dxa" w:w="1662"/>
-          </w:tcPr>
-          <w:p>
+            <w:pPr>
+              <w:jc w:val="center"/>
+            </w:pPr>
+            <w:r/>
+          </w:p>
+        </w:tc>
+        <w:tc>
+          <w:tcPr>
+            <w:tcW w:type="dxa" w:w="1662"/>
+          </w:tcPr>
+          <w:p>
+            <w:pPr>
+              <w:jc w:val="center"/>
+            </w:pPr>
+            <w:r/>
+          </w:p>
+        </w:tc>
+        <w:tc>
+          <w:tcPr>
+            <w:tcW w:type="dxa" w:w="1662"/>
+          </w:tcPr>
+          <w:p>
+            <w:pPr>
+              <w:jc w:val="center"/>
+            </w:pPr>
+            <w:r/>
+          </w:p>
+        </w:tc>
+      </w:tr>
+      <w:tr>
+        <w:tc>
+          <w:tcPr>
+            <w:tcW w:type="dxa" w:w="1662"/>
+          </w:tcPr>
+          <w:p>
+            <w:pPr>
+              <w:jc w:val="center"/>
+            </w:pPr>
             <w:r>
               <w:t>3</w:t>
             </w:r>
@@ -236,6 +289,9 @@
             <w:tcW w:type="dxa" w:w="1662"/>
           </w:tcPr>
           <w:p>
+            <w:pPr>
+              <w:jc w:val="center"/>
+            </w:pPr>
             <w:r>
               <w:t>2019-07-28</w:t>
             </w:r>
@@ -246,32 +302,44 @@
             <w:tcW w:type="dxa" w:w="1662"/>
           </w:tcPr>
           <w:p>
-            <w:r/>
-          </w:p>
-        </w:tc>
-        <w:tc>
-          <w:tcPr>
-            <w:tcW w:type="dxa" w:w="1662"/>
-          </w:tcPr>
-          <w:p>
-            <w:r/>
-          </w:p>
-        </w:tc>
-        <w:tc>
-          <w:tcPr>
-            <w:tcW w:type="dxa" w:w="1662"/>
-          </w:tcPr>
-          <w:p>
-            <w:r/>
-          </w:p>
-        </w:tc>
-      </w:tr>
-      <w:tr>
-        <w:tc>
-          <w:tcPr>
-            <w:tcW w:type="dxa" w:w="1662"/>
-          </w:tcPr>
-          <w:p>
+            <w:pPr>
+              <w:jc w:val="center"/>
+            </w:pPr>
+            <w:r/>
+          </w:p>
+        </w:tc>
+        <w:tc>
+          <w:tcPr>
+            <w:tcW w:type="dxa" w:w="1662"/>
+          </w:tcPr>
+          <w:p>
+            <w:pPr>
+              <w:jc w:val="center"/>
+            </w:pPr>
+            <w:r/>
+          </w:p>
+        </w:tc>
+        <w:tc>
+          <w:tcPr>
+            <w:tcW w:type="dxa" w:w="1662"/>
+          </w:tcPr>
+          <w:p>
+            <w:pPr>
+              <w:jc w:val="center"/>
+            </w:pPr>
+            <w:r/>
+          </w:p>
+        </w:tc>
+      </w:tr>
+      <w:tr>
+        <w:tc>
+          <w:tcPr>
+            <w:tcW w:type="dxa" w:w="1662"/>
+          </w:tcPr>
+          <w:p>
+            <w:pPr>
+              <w:jc w:val="center"/>
+            </w:pPr>
             <w:r>
               <w:t>4</w:t>
             </w:r>
@@ -282,6 +350,9 @@
             <w:tcW w:type="dxa" w:w="1662"/>
           </w:tcPr>
           <w:p>
+            <w:pPr>
+              <w:jc w:val="center"/>
+            </w:pPr>
             <w:r>
               <w:t>2019-07-29</w:t>
             </w:r>
@@ -292,32 +363,44 @@
             <w:tcW w:type="dxa" w:w="1662"/>
           </w:tcPr>
           <w:p>
-            <w:r/>
-          </w:p>
-        </w:tc>
-        <w:tc>
-          <w:tcPr>
-            <w:tcW w:type="dxa" w:w="1662"/>
-          </w:tcPr>
-          <w:p>
-            <w:r/>
-          </w:p>
-        </w:tc>
-        <w:tc>
-          <w:tcPr>
-            <w:tcW w:type="dxa" w:w="1662"/>
-          </w:tcPr>
-          <w:p>
-            <w:r/>
-          </w:p>
-        </w:tc>
-      </w:tr>
-      <w:tr>
-        <w:tc>
-          <w:tcPr>
-            <w:tcW w:type="dxa" w:w="1662"/>
-          </w:tcPr>
-          <w:p>
+            <w:pPr>
+              <w:jc w:val="center"/>
+            </w:pPr>
+            <w:r/>
+          </w:p>
+        </w:tc>
+        <w:tc>
+          <w:tcPr>
+            <w:tcW w:type="dxa" w:w="1662"/>
+          </w:tcPr>
+          <w:p>
+            <w:pPr>
+              <w:jc w:val="center"/>
+            </w:pPr>
+            <w:r/>
+          </w:p>
+        </w:tc>
+        <w:tc>
+          <w:tcPr>
+            <w:tcW w:type="dxa" w:w="1662"/>
+          </w:tcPr>
+          <w:p>
+            <w:pPr>
+              <w:jc w:val="center"/>
+            </w:pPr>
+            <w:r/>
+          </w:p>
+        </w:tc>
+      </w:tr>
+      <w:tr>
+        <w:tc>
+          <w:tcPr>
+            <w:tcW w:type="dxa" w:w="1662"/>
+          </w:tcPr>
+          <w:p>
+            <w:pPr>
+              <w:jc w:val="center"/>
+            </w:pPr>
             <w:r>
               <w:t>5</w:t>
             </w:r>
@@ -328,6 +411,9 @@
             <w:tcW w:type="dxa" w:w="1662"/>
           </w:tcPr>
           <w:p>
+            <w:pPr>
+              <w:jc w:val="center"/>
+            </w:pPr>
             <w:r>
               <w:t>2019-07-30</w:t>
             </w:r>
@@ -338,32 +424,44 @@
             <w:tcW w:type="dxa" w:w="1662"/>
           </w:tcPr>
           <w:p>
-            <w:r/>
-          </w:p>
-        </w:tc>
-        <w:tc>
-          <w:tcPr>
-            <w:tcW w:type="dxa" w:w="1662"/>
-          </w:tcPr>
-          <w:p>
-            <w:r/>
-          </w:p>
-        </w:tc>
-        <w:tc>
-          <w:tcPr>
-            <w:tcW w:type="dxa" w:w="1662"/>
-          </w:tcPr>
-          <w:p>
-            <w:r/>
-          </w:p>
-        </w:tc>
-      </w:tr>
-      <w:tr>
-        <w:tc>
-          <w:tcPr>
-            <w:tcW w:type="dxa" w:w="1662"/>
-          </w:tcPr>
-          <w:p>
+            <w:pPr>
+              <w:jc w:val="center"/>
+            </w:pPr>
+            <w:r/>
+          </w:p>
+        </w:tc>
+        <w:tc>
+          <w:tcPr>
+            <w:tcW w:type="dxa" w:w="1662"/>
+          </w:tcPr>
+          <w:p>
+            <w:pPr>
+              <w:jc w:val="center"/>
+            </w:pPr>
+            <w:r/>
+          </w:p>
+        </w:tc>
+        <w:tc>
+          <w:tcPr>
+            <w:tcW w:type="dxa" w:w="1662"/>
+          </w:tcPr>
+          <w:p>
+            <w:pPr>
+              <w:jc w:val="center"/>
+            </w:pPr>
+            <w:r/>
+          </w:p>
+        </w:tc>
+      </w:tr>
+      <w:tr>
+        <w:tc>
+          <w:tcPr>
+            <w:tcW w:type="dxa" w:w="1662"/>
+          </w:tcPr>
+          <w:p>
+            <w:pPr>
+              <w:jc w:val="center"/>
+            </w:pPr>
             <w:r>
               <w:t>6</w:t>
             </w:r>
@@ -374,6 +472,9 @@
             <w:tcW w:type="dxa" w:w="1662"/>
           </w:tcPr>
           <w:p>
+            <w:pPr>
+              <w:jc w:val="center"/>
+            </w:pPr>
             <w:r>
               <w:t>2019-07-31</w:t>
             </w:r>
@@ -384,32 +485,44 @@
             <w:tcW w:type="dxa" w:w="1662"/>
           </w:tcPr>
           <w:p>
-            <w:r/>
-          </w:p>
-        </w:tc>
-        <w:tc>
-          <w:tcPr>
-            <w:tcW w:type="dxa" w:w="1662"/>
-          </w:tcPr>
-          <w:p>
-            <w:r/>
-          </w:p>
-        </w:tc>
-        <w:tc>
-          <w:tcPr>
-            <w:tcW w:type="dxa" w:w="1662"/>
-          </w:tcPr>
-          <w:p>
-            <w:r/>
-          </w:p>
-        </w:tc>
-      </w:tr>
-      <w:tr>
-        <w:tc>
-          <w:tcPr>
-            <w:tcW w:type="dxa" w:w="1662"/>
-          </w:tcPr>
-          <w:p>
+            <w:pPr>
+              <w:jc w:val="center"/>
+            </w:pPr>
+            <w:r/>
+          </w:p>
+        </w:tc>
+        <w:tc>
+          <w:tcPr>
+            <w:tcW w:type="dxa" w:w="1662"/>
+          </w:tcPr>
+          <w:p>
+            <w:pPr>
+              <w:jc w:val="center"/>
+            </w:pPr>
+            <w:r/>
+          </w:p>
+        </w:tc>
+        <w:tc>
+          <w:tcPr>
+            <w:tcW w:type="dxa" w:w="1662"/>
+          </w:tcPr>
+          <w:p>
+            <w:pPr>
+              <w:jc w:val="center"/>
+            </w:pPr>
+            <w:r/>
+          </w:p>
+        </w:tc>
+      </w:tr>
+      <w:tr>
+        <w:tc>
+          <w:tcPr>
+            <w:tcW w:type="dxa" w:w="1662"/>
+          </w:tcPr>
+          <w:p>
+            <w:pPr>
+              <w:jc w:val="center"/>
+            </w:pPr>
             <w:r>
               <w:t>7</w:t>
             </w:r>
@@ -420,6 +533,9 @@
             <w:tcW w:type="dxa" w:w="1662"/>
           </w:tcPr>
           <w:p>
+            <w:pPr>
+              <w:jc w:val="center"/>
+            </w:pPr>
             <w:r>
               <w:t>2019-08-01</w:t>
             </w:r>
@@ -430,32 +546,44 @@
             <w:tcW w:type="dxa" w:w="1662"/>
           </w:tcPr>
           <w:p>
-            <w:r/>
-          </w:p>
-        </w:tc>
-        <w:tc>
-          <w:tcPr>
-            <w:tcW w:type="dxa" w:w="1662"/>
-          </w:tcPr>
-          <w:p>
-            <w:r/>
-          </w:p>
-        </w:tc>
-        <w:tc>
-          <w:tcPr>
-            <w:tcW w:type="dxa" w:w="1662"/>
-          </w:tcPr>
-          <w:p>
-            <w:r/>
-          </w:p>
-        </w:tc>
-      </w:tr>
-      <w:tr>
-        <w:tc>
-          <w:tcPr>
-            <w:tcW w:type="dxa" w:w="1662"/>
-          </w:tcPr>
-          <w:p>
+            <w:pPr>
+              <w:jc w:val="center"/>
+            </w:pPr>
+            <w:r/>
+          </w:p>
+        </w:tc>
+        <w:tc>
+          <w:tcPr>
+            <w:tcW w:type="dxa" w:w="1662"/>
+          </w:tcPr>
+          <w:p>
+            <w:pPr>
+              <w:jc w:val="center"/>
+            </w:pPr>
+            <w:r/>
+          </w:p>
+        </w:tc>
+        <w:tc>
+          <w:tcPr>
+            <w:tcW w:type="dxa" w:w="1662"/>
+          </w:tcPr>
+          <w:p>
+            <w:pPr>
+              <w:jc w:val="center"/>
+            </w:pPr>
+            <w:r/>
+          </w:p>
+        </w:tc>
+      </w:tr>
+      <w:tr>
+        <w:tc>
+          <w:tcPr>
+            <w:tcW w:type="dxa" w:w="1662"/>
+          </w:tcPr>
+          <w:p>
+            <w:pPr>
+              <w:jc w:val="center"/>
+            </w:pPr>
             <w:r>
               <w:t>8</w:t>
             </w:r>
@@ -466,6 +594,9 @@
             <w:tcW w:type="dxa" w:w="1662"/>
           </w:tcPr>
           <w:p>
+            <w:pPr>
+              <w:jc w:val="center"/>
+            </w:pPr>
             <w:r>
               <w:t>2019-08-02</w:t>
             </w:r>
@@ -476,32 +607,44 @@
             <w:tcW w:type="dxa" w:w="1662"/>
           </w:tcPr>
           <w:p>
-            <w:r/>
-          </w:p>
-        </w:tc>
-        <w:tc>
-          <w:tcPr>
-            <w:tcW w:type="dxa" w:w="1662"/>
-          </w:tcPr>
-          <w:p>
-            <w:r/>
-          </w:p>
-        </w:tc>
-        <w:tc>
-          <w:tcPr>
-            <w:tcW w:type="dxa" w:w="1662"/>
-          </w:tcPr>
-          <w:p>
-            <w:r/>
-          </w:p>
-        </w:tc>
-      </w:tr>
-      <w:tr>
-        <w:tc>
-          <w:tcPr>
-            <w:tcW w:type="dxa" w:w="1662"/>
-          </w:tcPr>
-          <w:p>
+            <w:pPr>
+              <w:jc w:val="center"/>
+            </w:pPr>
+            <w:r/>
+          </w:p>
+        </w:tc>
+        <w:tc>
+          <w:tcPr>
+            <w:tcW w:type="dxa" w:w="1662"/>
+          </w:tcPr>
+          <w:p>
+            <w:pPr>
+              <w:jc w:val="center"/>
+            </w:pPr>
+            <w:r/>
+          </w:p>
+        </w:tc>
+        <w:tc>
+          <w:tcPr>
+            <w:tcW w:type="dxa" w:w="1662"/>
+          </w:tcPr>
+          <w:p>
+            <w:pPr>
+              <w:jc w:val="center"/>
+            </w:pPr>
+            <w:r/>
+          </w:p>
+        </w:tc>
+      </w:tr>
+      <w:tr>
+        <w:tc>
+          <w:tcPr>
+            <w:tcW w:type="dxa" w:w="1662"/>
+          </w:tcPr>
+          <w:p>
+            <w:pPr>
+              <w:jc w:val="center"/>
+            </w:pPr>
             <w:r>
               <w:t>9</w:t>
             </w:r>
@@ -512,6 +655,9 @@
             <w:tcW w:type="dxa" w:w="1662"/>
           </w:tcPr>
           <w:p>
+            <w:pPr>
+              <w:jc w:val="center"/>
+            </w:pPr>
             <w:r>
               <w:t>2019-08-03</w:t>
             </w:r>
@@ -522,32 +668,44 @@
             <w:tcW w:type="dxa" w:w="1662"/>
           </w:tcPr>
           <w:p>
-            <w:r/>
-          </w:p>
-        </w:tc>
-        <w:tc>
-          <w:tcPr>
-            <w:tcW w:type="dxa" w:w="1662"/>
-          </w:tcPr>
-          <w:p>
-            <w:r/>
-          </w:p>
-        </w:tc>
-        <w:tc>
-          <w:tcPr>
-            <w:tcW w:type="dxa" w:w="1662"/>
-          </w:tcPr>
-          <w:p>
-            <w:r/>
-          </w:p>
-        </w:tc>
-      </w:tr>
-      <w:tr>
-        <w:tc>
-          <w:tcPr>
-            <w:tcW w:type="dxa" w:w="1662"/>
-          </w:tcPr>
-          <w:p>
+            <w:pPr>
+              <w:jc w:val="center"/>
+            </w:pPr>
+            <w:r/>
+          </w:p>
+        </w:tc>
+        <w:tc>
+          <w:tcPr>
+            <w:tcW w:type="dxa" w:w="1662"/>
+          </w:tcPr>
+          <w:p>
+            <w:pPr>
+              <w:jc w:val="center"/>
+            </w:pPr>
+            <w:r/>
+          </w:p>
+        </w:tc>
+        <w:tc>
+          <w:tcPr>
+            <w:tcW w:type="dxa" w:w="1662"/>
+          </w:tcPr>
+          <w:p>
+            <w:pPr>
+              <w:jc w:val="center"/>
+            </w:pPr>
+            <w:r/>
+          </w:p>
+        </w:tc>
+      </w:tr>
+      <w:tr>
+        <w:tc>
+          <w:tcPr>
+            <w:tcW w:type="dxa" w:w="1662"/>
+          </w:tcPr>
+          <w:p>
+            <w:pPr>
+              <w:jc w:val="center"/>
+            </w:pPr>
             <w:r>
               <w:t>10</w:t>
             </w:r>
@@ -558,6 +716,9 @@
             <w:tcW w:type="dxa" w:w="1662"/>
           </w:tcPr>
           <w:p>
+            <w:pPr>
+              <w:jc w:val="center"/>
+            </w:pPr>
             <w:r>
               <w:t>2019-08-04</w:t>
             </w:r>
@@ -568,32 +729,44 @@
             <w:tcW w:type="dxa" w:w="1662"/>
           </w:tcPr>
           <w:p>
-            <w:r/>
-          </w:p>
-        </w:tc>
-        <w:tc>
-          <w:tcPr>
-            <w:tcW w:type="dxa" w:w="1662"/>
-          </w:tcPr>
-          <w:p>
-            <w:r/>
-          </w:p>
-        </w:tc>
-        <w:tc>
-          <w:tcPr>
-            <w:tcW w:type="dxa" w:w="1662"/>
-          </w:tcPr>
-          <w:p>
-            <w:r/>
-          </w:p>
-        </w:tc>
-      </w:tr>
-      <w:tr>
-        <w:tc>
-          <w:tcPr>
-            <w:tcW w:type="dxa" w:w="1662"/>
-          </w:tcPr>
-          <w:p>
+            <w:pPr>
+              <w:jc w:val="center"/>
+            </w:pPr>
+            <w:r/>
+          </w:p>
+        </w:tc>
+        <w:tc>
+          <w:tcPr>
+            <w:tcW w:type="dxa" w:w="1662"/>
+          </w:tcPr>
+          <w:p>
+            <w:pPr>
+              <w:jc w:val="center"/>
+            </w:pPr>
+            <w:r/>
+          </w:p>
+        </w:tc>
+        <w:tc>
+          <w:tcPr>
+            <w:tcW w:type="dxa" w:w="1662"/>
+          </w:tcPr>
+          <w:p>
+            <w:pPr>
+              <w:jc w:val="center"/>
+            </w:pPr>
+            <w:r/>
+          </w:p>
+        </w:tc>
+      </w:tr>
+      <w:tr>
+        <w:tc>
+          <w:tcPr>
+            <w:tcW w:type="dxa" w:w="1662"/>
+          </w:tcPr>
+          <w:p>
+            <w:pPr>
+              <w:jc w:val="center"/>
+            </w:pPr>
             <w:r>
               <w:t>11</w:t>
             </w:r>
@@ -604,6 +777,9 @@
             <w:tcW w:type="dxa" w:w="1662"/>
           </w:tcPr>
           <w:p>
+            <w:pPr>
+              <w:jc w:val="center"/>
+            </w:pPr>
             <w:r>
               <w:t>2019-08-05</w:t>
             </w:r>
@@ -614,32 +790,44 @@
             <w:tcW w:type="dxa" w:w="1662"/>
           </w:tcPr>
           <w:p>
-            <w:r/>
-          </w:p>
-        </w:tc>
-        <w:tc>
-          <w:tcPr>
-            <w:tcW w:type="dxa" w:w="1662"/>
-          </w:tcPr>
-          <w:p>
-            <w:r/>
-          </w:p>
-        </w:tc>
-        <w:tc>
-          <w:tcPr>
-            <w:tcW w:type="dxa" w:w="1662"/>
-          </w:tcPr>
-          <w:p>
-            <w:r/>
-          </w:p>
-        </w:tc>
-      </w:tr>
-      <w:tr>
-        <w:tc>
-          <w:tcPr>
-            <w:tcW w:type="dxa" w:w="1662"/>
-          </w:tcPr>
-          <w:p>
+            <w:pPr>
+              <w:jc w:val="center"/>
+            </w:pPr>
+            <w:r/>
+          </w:p>
+        </w:tc>
+        <w:tc>
+          <w:tcPr>
+            <w:tcW w:type="dxa" w:w="1662"/>
+          </w:tcPr>
+          <w:p>
+            <w:pPr>
+              <w:jc w:val="center"/>
+            </w:pPr>
+            <w:r/>
+          </w:p>
+        </w:tc>
+        <w:tc>
+          <w:tcPr>
+            <w:tcW w:type="dxa" w:w="1662"/>
+          </w:tcPr>
+          <w:p>
+            <w:pPr>
+              <w:jc w:val="center"/>
+            </w:pPr>
+            <w:r/>
+          </w:p>
+        </w:tc>
+      </w:tr>
+      <w:tr>
+        <w:tc>
+          <w:tcPr>
+            <w:tcW w:type="dxa" w:w="1662"/>
+          </w:tcPr>
+          <w:p>
+            <w:pPr>
+              <w:jc w:val="center"/>
+            </w:pPr>
             <w:r>
               <w:t>12</w:t>
             </w:r>
@@ -650,6 +838,9 @@
             <w:tcW w:type="dxa" w:w="1662"/>
           </w:tcPr>
           <w:p>
+            <w:pPr>
+              <w:jc w:val="center"/>
+            </w:pPr>
             <w:r>
               <w:t>2019-08-06</w:t>
             </w:r>
@@ -660,32 +851,44 @@
             <w:tcW w:type="dxa" w:w="1662"/>
           </w:tcPr>
           <w:p>
-            <w:r/>
-          </w:p>
-        </w:tc>
-        <w:tc>
-          <w:tcPr>
-            <w:tcW w:type="dxa" w:w="1662"/>
-          </w:tcPr>
-          <w:p>
-            <w:r/>
-          </w:p>
-        </w:tc>
-        <w:tc>
-          <w:tcPr>
-            <w:tcW w:type="dxa" w:w="1662"/>
-          </w:tcPr>
-          <w:p>
-            <w:r/>
-          </w:p>
-        </w:tc>
-      </w:tr>
-      <w:tr>
-        <w:tc>
-          <w:tcPr>
-            <w:tcW w:type="dxa" w:w="1662"/>
-          </w:tcPr>
-          <w:p>
+            <w:pPr>
+              <w:jc w:val="center"/>
+            </w:pPr>
+            <w:r/>
+          </w:p>
+        </w:tc>
+        <w:tc>
+          <w:tcPr>
+            <w:tcW w:type="dxa" w:w="1662"/>
+          </w:tcPr>
+          <w:p>
+            <w:pPr>
+              <w:jc w:val="center"/>
+            </w:pPr>
+            <w:r/>
+          </w:p>
+        </w:tc>
+        <w:tc>
+          <w:tcPr>
+            <w:tcW w:type="dxa" w:w="1662"/>
+          </w:tcPr>
+          <w:p>
+            <w:pPr>
+              <w:jc w:val="center"/>
+            </w:pPr>
+            <w:r/>
+          </w:p>
+        </w:tc>
+      </w:tr>
+      <w:tr>
+        <w:tc>
+          <w:tcPr>
+            <w:tcW w:type="dxa" w:w="1662"/>
+          </w:tcPr>
+          <w:p>
+            <w:pPr>
+              <w:jc w:val="center"/>
+            </w:pPr>
             <w:r>
               <w:t>13</w:t>
             </w:r>
@@ -696,6 +899,9 @@
             <w:tcW w:type="dxa" w:w="1662"/>
           </w:tcPr>
           <w:p>
+            <w:pPr>
+              <w:jc w:val="center"/>
+            </w:pPr>
             <w:r>
               <w:t>2019-08-07</w:t>
             </w:r>
@@ -706,32 +912,44 @@
             <w:tcW w:type="dxa" w:w="1662"/>
           </w:tcPr>
           <w:p>
-            <w:r/>
-          </w:p>
-        </w:tc>
-        <w:tc>
-          <w:tcPr>
-            <w:tcW w:type="dxa" w:w="1662"/>
-          </w:tcPr>
-          <w:p>
-            <w:r/>
-          </w:p>
-        </w:tc>
-        <w:tc>
-          <w:tcPr>
-            <w:tcW w:type="dxa" w:w="1662"/>
-          </w:tcPr>
-          <w:p>
-            <w:r/>
-          </w:p>
-        </w:tc>
-      </w:tr>
-      <w:tr>
-        <w:tc>
-          <w:tcPr>
-            <w:tcW w:type="dxa" w:w="1662"/>
-          </w:tcPr>
-          <w:p>
+            <w:pPr>
+              <w:jc w:val="center"/>
+            </w:pPr>
+            <w:r/>
+          </w:p>
+        </w:tc>
+        <w:tc>
+          <w:tcPr>
+            <w:tcW w:type="dxa" w:w="1662"/>
+          </w:tcPr>
+          <w:p>
+            <w:pPr>
+              <w:jc w:val="center"/>
+            </w:pPr>
+            <w:r/>
+          </w:p>
+        </w:tc>
+        <w:tc>
+          <w:tcPr>
+            <w:tcW w:type="dxa" w:w="1662"/>
+          </w:tcPr>
+          <w:p>
+            <w:pPr>
+              <w:jc w:val="center"/>
+            </w:pPr>
+            <w:r/>
+          </w:p>
+        </w:tc>
+      </w:tr>
+      <w:tr>
+        <w:tc>
+          <w:tcPr>
+            <w:tcW w:type="dxa" w:w="1662"/>
+          </w:tcPr>
+          <w:p>
+            <w:pPr>
+              <w:jc w:val="center"/>
+            </w:pPr>
             <w:r>
               <w:t>14</w:t>
             </w:r>
@@ -742,6 +960,9 @@
             <w:tcW w:type="dxa" w:w="1662"/>
           </w:tcPr>
           <w:p>
+            <w:pPr>
+              <w:jc w:val="center"/>
+            </w:pPr>
             <w:r>
               <w:t>2019-08-08</w:t>
             </w:r>
@@ -752,32 +973,44 @@
             <w:tcW w:type="dxa" w:w="1662"/>
           </w:tcPr>
           <w:p>
-            <w:r/>
-          </w:p>
-        </w:tc>
-        <w:tc>
-          <w:tcPr>
-            <w:tcW w:type="dxa" w:w="1662"/>
-          </w:tcPr>
-          <w:p>
-            <w:r/>
-          </w:p>
-        </w:tc>
-        <w:tc>
-          <w:tcPr>
-            <w:tcW w:type="dxa" w:w="1662"/>
-          </w:tcPr>
-          <w:p>
-            <w:r/>
-          </w:p>
-        </w:tc>
-      </w:tr>
-      <w:tr>
-        <w:tc>
-          <w:tcPr>
-            <w:tcW w:type="dxa" w:w="1662"/>
-          </w:tcPr>
-          <w:p>
+            <w:pPr>
+              <w:jc w:val="center"/>
+            </w:pPr>
+            <w:r/>
+          </w:p>
+        </w:tc>
+        <w:tc>
+          <w:tcPr>
+            <w:tcW w:type="dxa" w:w="1662"/>
+          </w:tcPr>
+          <w:p>
+            <w:pPr>
+              <w:jc w:val="center"/>
+            </w:pPr>
+            <w:r/>
+          </w:p>
+        </w:tc>
+        <w:tc>
+          <w:tcPr>
+            <w:tcW w:type="dxa" w:w="1662"/>
+          </w:tcPr>
+          <w:p>
+            <w:pPr>
+              <w:jc w:val="center"/>
+            </w:pPr>
+            <w:r/>
+          </w:p>
+        </w:tc>
+      </w:tr>
+      <w:tr>
+        <w:tc>
+          <w:tcPr>
+            <w:tcW w:type="dxa" w:w="1662"/>
+          </w:tcPr>
+          <w:p>
+            <w:pPr>
+              <w:jc w:val="center"/>
+            </w:pPr>
             <w:r>
               <w:t>15</w:t>
             </w:r>
@@ -788,6 +1021,9 @@
             <w:tcW w:type="dxa" w:w="1662"/>
           </w:tcPr>
           <w:p>
+            <w:pPr>
+              <w:jc w:val="center"/>
+            </w:pPr>
             <w:r>
               <w:t>2019-08-09</w:t>
             </w:r>
@@ -798,32 +1034,44 @@
             <w:tcW w:type="dxa" w:w="1662"/>
           </w:tcPr>
           <w:p>
-            <w:r/>
-          </w:p>
-        </w:tc>
-        <w:tc>
-          <w:tcPr>
-            <w:tcW w:type="dxa" w:w="1662"/>
-          </w:tcPr>
-          <w:p>
-            <w:r/>
-          </w:p>
-        </w:tc>
-        <w:tc>
-          <w:tcPr>
-            <w:tcW w:type="dxa" w:w="1662"/>
-          </w:tcPr>
-          <w:p>
-            <w:r/>
-          </w:p>
-        </w:tc>
-      </w:tr>
-      <w:tr>
-        <w:tc>
-          <w:tcPr>
-            <w:tcW w:type="dxa" w:w="1662"/>
-          </w:tcPr>
-          <w:p>
+            <w:pPr>
+              <w:jc w:val="center"/>
+            </w:pPr>
+            <w:r/>
+          </w:p>
+        </w:tc>
+        <w:tc>
+          <w:tcPr>
+            <w:tcW w:type="dxa" w:w="1662"/>
+          </w:tcPr>
+          <w:p>
+            <w:pPr>
+              <w:jc w:val="center"/>
+            </w:pPr>
+            <w:r/>
+          </w:p>
+        </w:tc>
+        <w:tc>
+          <w:tcPr>
+            <w:tcW w:type="dxa" w:w="1662"/>
+          </w:tcPr>
+          <w:p>
+            <w:pPr>
+              <w:jc w:val="center"/>
+            </w:pPr>
+            <w:r/>
+          </w:p>
+        </w:tc>
+      </w:tr>
+      <w:tr>
+        <w:tc>
+          <w:tcPr>
+            <w:tcW w:type="dxa" w:w="1662"/>
+          </w:tcPr>
+          <w:p>
+            <w:pPr>
+              <w:jc w:val="center"/>
+            </w:pPr>
             <w:r>
               <w:t>16</w:t>
             </w:r>
@@ -834,6 +1082,9 @@
             <w:tcW w:type="dxa" w:w="1662"/>
           </w:tcPr>
           <w:p>
+            <w:pPr>
+              <w:jc w:val="center"/>
+            </w:pPr>
             <w:r>
               <w:t>2019-08-10</w:t>
             </w:r>
@@ -844,32 +1095,44 @@
             <w:tcW w:type="dxa" w:w="1662"/>
           </w:tcPr>
           <w:p>
-            <w:r/>
-          </w:p>
-        </w:tc>
-        <w:tc>
-          <w:tcPr>
-            <w:tcW w:type="dxa" w:w="1662"/>
-          </w:tcPr>
-          <w:p>
-            <w:r/>
-          </w:p>
-        </w:tc>
-        <w:tc>
-          <w:tcPr>
-            <w:tcW w:type="dxa" w:w="1662"/>
-          </w:tcPr>
-          <w:p>
-            <w:r/>
-          </w:p>
-        </w:tc>
-      </w:tr>
-      <w:tr>
-        <w:tc>
-          <w:tcPr>
-            <w:tcW w:type="dxa" w:w="1662"/>
-          </w:tcPr>
-          <w:p>
+            <w:pPr>
+              <w:jc w:val="center"/>
+            </w:pPr>
+            <w:r/>
+          </w:p>
+        </w:tc>
+        <w:tc>
+          <w:tcPr>
+            <w:tcW w:type="dxa" w:w="1662"/>
+          </w:tcPr>
+          <w:p>
+            <w:pPr>
+              <w:jc w:val="center"/>
+            </w:pPr>
+            <w:r/>
+          </w:p>
+        </w:tc>
+        <w:tc>
+          <w:tcPr>
+            <w:tcW w:type="dxa" w:w="1662"/>
+          </w:tcPr>
+          <w:p>
+            <w:pPr>
+              <w:jc w:val="center"/>
+            </w:pPr>
+            <w:r/>
+          </w:p>
+        </w:tc>
+      </w:tr>
+      <w:tr>
+        <w:tc>
+          <w:tcPr>
+            <w:tcW w:type="dxa" w:w="1662"/>
+          </w:tcPr>
+          <w:p>
+            <w:pPr>
+              <w:jc w:val="center"/>
+            </w:pPr>
             <w:r>
               <w:t>17</w:t>
             </w:r>
@@ -880,6 +1143,9 @@
             <w:tcW w:type="dxa" w:w="1662"/>
           </w:tcPr>
           <w:p>
+            <w:pPr>
+              <w:jc w:val="center"/>
+            </w:pPr>
             <w:r>
               <w:t>2019-08-11</w:t>
             </w:r>
@@ -890,32 +1156,44 @@
             <w:tcW w:type="dxa" w:w="1662"/>
           </w:tcPr>
           <w:p>
-            <w:r/>
-          </w:p>
-        </w:tc>
-        <w:tc>
-          <w:tcPr>
-            <w:tcW w:type="dxa" w:w="1662"/>
-          </w:tcPr>
-          <w:p>
-            <w:r/>
-          </w:p>
-        </w:tc>
-        <w:tc>
-          <w:tcPr>
-            <w:tcW w:type="dxa" w:w="1662"/>
-          </w:tcPr>
-          <w:p>
-            <w:r/>
-          </w:p>
-        </w:tc>
-      </w:tr>
-      <w:tr>
-        <w:tc>
-          <w:tcPr>
-            <w:tcW w:type="dxa" w:w="1662"/>
-          </w:tcPr>
-          <w:p>
+            <w:pPr>
+              <w:jc w:val="center"/>
+            </w:pPr>
+            <w:r/>
+          </w:p>
+        </w:tc>
+        <w:tc>
+          <w:tcPr>
+            <w:tcW w:type="dxa" w:w="1662"/>
+          </w:tcPr>
+          <w:p>
+            <w:pPr>
+              <w:jc w:val="center"/>
+            </w:pPr>
+            <w:r/>
+          </w:p>
+        </w:tc>
+        <w:tc>
+          <w:tcPr>
+            <w:tcW w:type="dxa" w:w="1662"/>
+          </w:tcPr>
+          <w:p>
+            <w:pPr>
+              <w:jc w:val="center"/>
+            </w:pPr>
+            <w:r/>
+          </w:p>
+        </w:tc>
+      </w:tr>
+      <w:tr>
+        <w:tc>
+          <w:tcPr>
+            <w:tcW w:type="dxa" w:w="1662"/>
+          </w:tcPr>
+          <w:p>
+            <w:pPr>
+              <w:jc w:val="center"/>
+            </w:pPr>
             <w:r>
               <w:t>18</w:t>
             </w:r>
@@ -926,6 +1204,9 @@
             <w:tcW w:type="dxa" w:w="1662"/>
           </w:tcPr>
           <w:p>
+            <w:pPr>
+              <w:jc w:val="center"/>
+            </w:pPr>
             <w:r>
               <w:t>2019-08-12</w:t>
             </w:r>
@@ -936,32 +1217,44 @@
             <w:tcW w:type="dxa" w:w="1662"/>
           </w:tcPr>
           <w:p>
-            <w:r/>
-          </w:p>
-        </w:tc>
-        <w:tc>
-          <w:tcPr>
-            <w:tcW w:type="dxa" w:w="1662"/>
-          </w:tcPr>
-          <w:p>
-            <w:r/>
-          </w:p>
-        </w:tc>
-        <w:tc>
-          <w:tcPr>
-            <w:tcW w:type="dxa" w:w="1662"/>
-          </w:tcPr>
-          <w:p>
-            <w:r/>
-          </w:p>
-        </w:tc>
-      </w:tr>
-      <w:tr>
-        <w:tc>
-          <w:tcPr>
-            <w:tcW w:type="dxa" w:w="1662"/>
-          </w:tcPr>
-          <w:p>
+            <w:pPr>
+              <w:jc w:val="center"/>
+            </w:pPr>
+            <w:r/>
+          </w:p>
+        </w:tc>
+        <w:tc>
+          <w:tcPr>
+            <w:tcW w:type="dxa" w:w="1662"/>
+          </w:tcPr>
+          <w:p>
+            <w:pPr>
+              <w:jc w:val="center"/>
+            </w:pPr>
+            <w:r/>
+          </w:p>
+        </w:tc>
+        <w:tc>
+          <w:tcPr>
+            <w:tcW w:type="dxa" w:w="1662"/>
+          </w:tcPr>
+          <w:p>
+            <w:pPr>
+              <w:jc w:val="center"/>
+            </w:pPr>
+            <w:r/>
+          </w:p>
+        </w:tc>
+      </w:tr>
+      <w:tr>
+        <w:tc>
+          <w:tcPr>
+            <w:tcW w:type="dxa" w:w="1662"/>
+          </w:tcPr>
+          <w:p>
+            <w:pPr>
+              <w:jc w:val="center"/>
+            </w:pPr>
             <w:r>
               <w:t>19</w:t>
             </w:r>
@@ -972,6 +1265,9 @@
             <w:tcW w:type="dxa" w:w="1662"/>
           </w:tcPr>
           <w:p>
+            <w:pPr>
+              <w:jc w:val="center"/>
+            </w:pPr>
             <w:r>
               <w:t>2019-08-13</w:t>
             </w:r>
@@ -982,32 +1278,44 @@
             <w:tcW w:type="dxa" w:w="1662"/>
           </w:tcPr>
           <w:p>
-            <w:r/>
-          </w:p>
-        </w:tc>
-        <w:tc>
-          <w:tcPr>
-            <w:tcW w:type="dxa" w:w="1662"/>
-          </w:tcPr>
-          <w:p>
-            <w:r/>
-          </w:p>
-        </w:tc>
-        <w:tc>
-          <w:tcPr>
-            <w:tcW w:type="dxa" w:w="1662"/>
-          </w:tcPr>
-          <w:p>
-            <w:r/>
-          </w:p>
-        </w:tc>
-      </w:tr>
-      <w:tr>
-        <w:tc>
-          <w:tcPr>
-            <w:tcW w:type="dxa" w:w="1662"/>
-          </w:tcPr>
-          <w:p>
+            <w:pPr>
+              <w:jc w:val="center"/>
+            </w:pPr>
+            <w:r/>
+          </w:p>
+        </w:tc>
+        <w:tc>
+          <w:tcPr>
+            <w:tcW w:type="dxa" w:w="1662"/>
+          </w:tcPr>
+          <w:p>
+            <w:pPr>
+              <w:jc w:val="center"/>
+            </w:pPr>
+            <w:r/>
+          </w:p>
+        </w:tc>
+        <w:tc>
+          <w:tcPr>
+            <w:tcW w:type="dxa" w:w="1662"/>
+          </w:tcPr>
+          <w:p>
+            <w:pPr>
+              <w:jc w:val="center"/>
+            </w:pPr>
+            <w:r/>
+          </w:p>
+        </w:tc>
+      </w:tr>
+      <w:tr>
+        <w:tc>
+          <w:tcPr>
+            <w:tcW w:type="dxa" w:w="1662"/>
+          </w:tcPr>
+          <w:p>
+            <w:pPr>
+              <w:jc w:val="center"/>
+            </w:pPr>
             <w:r>
               <w:t>20</w:t>
             </w:r>
@@ -1018,6 +1326,9 @@
             <w:tcW w:type="dxa" w:w="1662"/>
           </w:tcPr>
           <w:p>
+            <w:pPr>
+              <w:jc w:val="center"/>
+            </w:pPr>
             <w:r>
               <w:t>2019-08-14</w:t>
             </w:r>
@@ -1028,32 +1339,44 @@
             <w:tcW w:type="dxa" w:w="1662"/>
           </w:tcPr>
           <w:p>
-            <w:r/>
-          </w:p>
-        </w:tc>
-        <w:tc>
-          <w:tcPr>
-            <w:tcW w:type="dxa" w:w="1662"/>
-          </w:tcPr>
-          <w:p>
-            <w:r/>
-          </w:p>
-        </w:tc>
-        <w:tc>
-          <w:tcPr>
-            <w:tcW w:type="dxa" w:w="1662"/>
-          </w:tcPr>
-          <w:p>
-            <w:r/>
-          </w:p>
-        </w:tc>
-      </w:tr>
-      <w:tr>
-        <w:tc>
-          <w:tcPr>
-            <w:tcW w:type="dxa" w:w="1662"/>
-          </w:tcPr>
-          <w:p>
+            <w:pPr>
+              <w:jc w:val="center"/>
+            </w:pPr>
+            <w:r/>
+          </w:p>
+        </w:tc>
+        <w:tc>
+          <w:tcPr>
+            <w:tcW w:type="dxa" w:w="1662"/>
+          </w:tcPr>
+          <w:p>
+            <w:pPr>
+              <w:jc w:val="center"/>
+            </w:pPr>
+            <w:r/>
+          </w:p>
+        </w:tc>
+        <w:tc>
+          <w:tcPr>
+            <w:tcW w:type="dxa" w:w="1662"/>
+          </w:tcPr>
+          <w:p>
+            <w:pPr>
+              <w:jc w:val="center"/>
+            </w:pPr>
+            <w:r/>
+          </w:p>
+        </w:tc>
+      </w:tr>
+      <w:tr>
+        <w:tc>
+          <w:tcPr>
+            <w:tcW w:type="dxa" w:w="1662"/>
+          </w:tcPr>
+          <w:p>
+            <w:pPr>
+              <w:jc w:val="center"/>
+            </w:pPr>
             <w:r>
               <w:t>21</w:t>
             </w:r>
@@ -1064,6 +1387,9 @@
             <w:tcW w:type="dxa" w:w="1662"/>
           </w:tcPr>
           <w:p>
+            <w:pPr>
+              <w:jc w:val="center"/>
+            </w:pPr>
             <w:r>
               <w:t>2019-08-15</w:t>
             </w:r>
@@ -1074,32 +1400,44 @@
             <w:tcW w:type="dxa" w:w="1662"/>
           </w:tcPr>
           <w:p>
-            <w:r/>
-          </w:p>
-        </w:tc>
-        <w:tc>
-          <w:tcPr>
-            <w:tcW w:type="dxa" w:w="1662"/>
-          </w:tcPr>
-          <w:p>
-            <w:r/>
-          </w:p>
-        </w:tc>
-        <w:tc>
-          <w:tcPr>
-            <w:tcW w:type="dxa" w:w="1662"/>
-          </w:tcPr>
-          <w:p>
-            <w:r/>
-          </w:p>
-        </w:tc>
-      </w:tr>
-      <w:tr>
-        <w:tc>
-          <w:tcPr>
-            <w:tcW w:type="dxa" w:w="1662"/>
-          </w:tcPr>
-          <w:p>
+            <w:pPr>
+              <w:jc w:val="center"/>
+            </w:pPr>
+            <w:r/>
+          </w:p>
+        </w:tc>
+        <w:tc>
+          <w:tcPr>
+            <w:tcW w:type="dxa" w:w="1662"/>
+          </w:tcPr>
+          <w:p>
+            <w:pPr>
+              <w:jc w:val="center"/>
+            </w:pPr>
+            <w:r/>
+          </w:p>
+        </w:tc>
+        <w:tc>
+          <w:tcPr>
+            <w:tcW w:type="dxa" w:w="1662"/>
+          </w:tcPr>
+          <w:p>
+            <w:pPr>
+              <w:jc w:val="center"/>
+            </w:pPr>
+            <w:r/>
+          </w:p>
+        </w:tc>
+      </w:tr>
+      <w:tr>
+        <w:tc>
+          <w:tcPr>
+            <w:tcW w:type="dxa" w:w="1662"/>
+          </w:tcPr>
+          <w:p>
+            <w:pPr>
+              <w:jc w:val="center"/>
+            </w:pPr>
             <w:r>
               <w:t>22</w:t>
             </w:r>
@@ -1110,6 +1448,9 @@
             <w:tcW w:type="dxa" w:w="1662"/>
           </w:tcPr>
           <w:p>
+            <w:pPr>
+              <w:jc w:val="center"/>
+            </w:pPr>
             <w:r>
               <w:t>2019-08-16</w:t>
             </w:r>
@@ -1120,32 +1461,44 @@
             <w:tcW w:type="dxa" w:w="1662"/>
           </w:tcPr>
           <w:p>
-            <w:r/>
-          </w:p>
-        </w:tc>
-        <w:tc>
-          <w:tcPr>
-            <w:tcW w:type="dxa" w:w="1662"/>
-          </w:tcPr>
-          <w:p>
-            <w:r/>
-          </w:p>
-        </w:tc>
-        <w:tc>
-          <w:tcPr>
-            <w:tcW w:type="dxa" w:w="1662"/>
-          </w:tcPr>
-          <w:p>
-            <w:r/>
-          </w:p>
-        </w:tc>
-      </w:tr>
-      <w:tr>
-        <w:tc>
-          <w:tcPr>
-            <w:tcW w:type="dxa" w:w="1662"/>
-          </w:tcPr>
-          <w:p>
+            <w:pPr>
+              <w:jc w:val="center"/>
+            </w:pPr>
+            <w:r/>
+          </w:p>
+        </w:tc>
+        <w:tc>
+          <w:tcPr>
+            <w:tcW w:type="dxa" w:w="1662"/>
+          </w:tcPr>
+          <w:p>
+            <w:pPr>
+              <w:jc w:val="center"/>
+            </w:pPr>
+            <w:r/>
+          </w:p>
+        </w:tc>
+        <w:tc>
+          <w:tcPr>
+            <w:tcW w:type="dxa" w:w="1662"/>
+          </w:tcPr>
+          <w:p>
+            <w:pPr>
+              <w:jc w:val="center"/>
+            </w:pPr>
+            <w:r/>
+          </w:p>
+        </w:tc>
+      </w:tr>
+      <w:tr>
+        <w:tc>
+          <w:tcPr>
+            <w:tcW w:type="dxa" w:w="1662"/>
+          </w:tcPr>
+          <w:p>
+            <w:pPr>
+              <w:jc w:val="center"/>
+            </w:pPr>
             <w:r>
               <w:t>23</w:t>
             </w:r>
@@ -1156,6 +1509,9 @@
             <w:tcW w:type="dxa" w:w="1662"/>
           </w:tcPr>
           <w:p>
+            <w:pPr>
+              <w:jc w:val="center"/>
+            </w:pPr>
             <w:r>
               <w:t>2019-08-17</w:t>
             </w:r>
@@ -1166,32 +1522,44 @@
             <w:tcW w:type="dxa" w:w="1662"/>
           </w:tcPr>
           <w:p>
-            <w:r/>
-          </w:p>
-        </w:tc>
-        <w:tc>
-          <w:tcPr>
-            <w:tcW w:type="dxa" w:w="1662"/>
-          </w:tcPr>
-          <w:p>
-            <w:r/>
-          </w:p>
-        </w:tc>
-        <w:tc>
-          <w:tcPr>
-            <w:tcW w:type="dxa" w:w="1662"/>
-          </w:tcPr>
-          <w:p>
-            <w:r/>
-          </w:p>
-        </w:tc>
-      </w:tr>
-      <w:tr>
-        <w:tc>
-          <w:tcPr>
-            <w:tcW w:type="dxa" w:w="1662"/>
-          </w:tcPr>
-          <w:p>
+            <w:pPr>
+              <w:jc w:val="center"/>
+            </w:pPr>
+            <w:r/>
+          </w:p>
+        </w:tc>
+        <w:tc>
+          <w:tcPr>
+            <w:tcW w:type="dxa" w:w="1662"/>
+          </w:tcPr>
+          <w:p>
+            <w:pPr>
+              <w:jc w:val="center"/>
+            </w:pPr>
+            <w:r/>
+          </w:p>
+        </w:tc>
+        <w:tc>
+          <w:tcPr>
+            <w:tcW w:type="dxa" w:w="1662"/>
+          </w:tcPr>
+          <w:p>
+            <w:pPr>
+              <w:jc w:val="center"/>
+            </w:pPr>
+            <w:r/>
+          </w:p>
+        </w:tc>
+      </w:tr>
+      <w:tr>
+        <w:tc>
+          <w:tcPr>
+            <w:tcW w:type="dxa" w:w="1662"/>
+          </w:tcPr>
+          <w:p>
+            <w:pPr>
+              <w:jc w:val="center"/>
+            </w:pPr>
             <w:r>
               <w:t>24</w:t>
             </w:r>
@@ -1202,6 +1570,9 @@
             <w:tcW w:type="dxa" w:w="1662"/>
           </w:tcPr>
           <w:p>
+            <w:pPr>
+              <w:jc w:val="center"/>
+            </w:pPr>
             <w:r>
               <w:t>2019-08-18</w:t>
             </w:r>
@@ -1212,32 +1583,44 @@
             <w:tcW w:type="dxa" w:w="1662"/>
           </w:tcPr>
           <w:p>
-            <w:r/>
-          </w:p>
-        </w:tc>
-        <w:tc>
-          <w:tcPr>
-            <w:tcW w:type="dxa" w:w="1662"/>
-          </w:tcPr>
-          <w:p>
-            <w:r/>
-          </w:p>
-        </w:tc>
-        <w:tc>
-          <w:tcPr>
-            <w:tcW w:type="dxa" w:w="1662"/>
-          </w:tcPr>
-          <w:p>
-            <w:r/>
-          </w:p>
-        </w:tc>
-      </w:tr>
-      <w:tr>
-        <w:tc>
-          <w:tcPr>
-            <w:tcW w:type="dxa" w:w="1662"/>
-          </w:tcPr>
-          <w:p>
+            <w:pPr>
+              <w:jc w:val="center"/>
+            </w:pPr>
+            <w:r/>
+          </w:p>
+        </w:tc>
+        <w:tc>
+          <w:tcPr>
+            <w:tcW w:type="dxa" w:w="1662"/>
+          </w:tcPr>
+          <w:p>
+            <w:pPr>
+              <w:jc w:val="center"/>
+            </w:pPr>
+            <w:r/>
+          </w:p>
+        </w:tc>
+        <w:tc>
+          <w:tcPr>
+            <w:tcW w:type="dxa" w:w="1662"/>
+          </w:tcPr>
+          <w:p>
+            <w:pPr>
+              <w:jc w:val="center"/>
+            </w:pPr>
+            <w:r/>
+          </w:p>
+        </w:tc>
+      </w:tr>
+      <w:tr>
+        <w:tc>
+          <w:tcPr>
+            <w:tcW w:type="dxa" w:w="1662"/>
+          </w:tcPr>
+          <w:p>
+            <w:pPr>
+              <w:jc w:val="center"/>
+            </w:pPr>
             <w:r>
               <w:t>25</w:t>
             </w:r>
@@ -1248,6 +1631,9 @@
             <w:tcW w:type="dxa" w:w="1662"/>
           </w:tcPr>
           <w:p>
+            <w:pPr>
+              <w:jc w:val="center"/>
+            </w:pPr>
             <w:r>
               <w:t>2019-08-19</w:t>
             </w:r>
@@ -1258,32 +1644,44 @@
             <w:tcW w:type="dxa" w:w="1662"/>
           </w:tcPr>
           <w:p>
-            <w:r/>
-          </w:p>
-        </w:tc>
-        <w:tc>
-          <w:tcPr>
-            <w:tcW w:type="dxa" w:w="1662"/>
-          </w:tcPr>
-          <w:p>
-            <w:r/>
-          </w:p>
-        </w:tc>
-        <w:tc>
-          <w:tcPr>
-            <w:tcW w:type="dxa" w:w="1662"/>
-          </w:tcPr>
-          <w:p>
-            <w:r/>
-          </w:p>
-        </w:tc>
-      </w:tr>
-      <w:tr>
-        <w:tc>
-          <w:tcPr>
-            <w:tcW w:type="dxa" w:w="1662"/>
-          </w:tcPr>
-          <w:p>
+            <w:pPr>
+              <w:jc w:val="center"/>
+            </w:pPr>
+            <w:r/>
+          </w:p>
+        </w:tc>
+        <w:tc>
+          <w:tcPr>
+            <w:tcW w:type="dxa" w:w="1662"/>
+          </w:tcPr>
+          <w:p>
+            <w:pPr>
+              <w:jc w:val="center"/>
+            </w:pPr>
+            <w:r/>
+          </w:p>
+        </w:tc>
+        <w:tc>
+          <w:tcPr>
+            <w:tcW w:type="dxa" w:w="1662"/>
+          </w:tcPr>
+          <w:p>
+            <w:pPr>
+              <w:jc w:val="center"/>
+            </w:pPr>
+            <w:r/>
+          </w:p>
+        </w:tc>
+      </w:tr>
+      <w:tr>
+        <w:tc>
+          <w:tcPr>
+            <w:tcW w:type="dxa" w:w="1662"/>
+          </w:tcPr>
+          <w:p>
+            <w:pPr>
+              <w:jc w:val="center"/>
+            </w:pPr>
             <w:r>
               <w:t>26</w:t>
             </w:r>
@@ -1294,6 +1692,9 @@
             <w:tcW w:type="dxa" w:w="1662"/>
           </w:tcPr>
           <w:p>
+            <w:pPr>
+              <w:jc w:val="center"/>
+            </w:pPr>
             <w:r>
               <w:t>2019-08-20</w:t>
             </w:r>
@@ -1304,32 +1705,44 @@
             <w:tcW w:type="dxa" w:w="1662"/>
           </w:tcPr>
           <w:p>
-            <w:r/>
-          </w:p>
-        </w:tc>
-        <w:tc>
-          <w:tcPr>
-            <w:tcW w:type="dxa" w:w="1662"/>
-          </w:tcPr>
-          <w:p>
-            <w:r/>
-          </w:p>
-        </w:tc>
-        <w:tc>
-          <w:tcPr>
-            <w:tcW w:type="dxa" w:w="1662"/>
-          </w:tcPr>
-          <w:p>
-            <w:r/>
-          </w:p>
-        </w:tc>
-      </w:tr>
-      <w:tr>
-        <w:tc>
-          <w:tcPr>
-            <w:tcW w:type="dxa" w:w="1662"/>
-          </w:tcPr>
-          <w:p>
+            <w:pPr>
+              <w:jc w:val="center"/>
+            </w:pPr>
+            <w:r/>
+          </w:p>
+        </w:tc>
+        <w:tc>
+          <w:tcPr>
+            <w:tcW w:type="dxa" w:w="1662"/>
+          </w:tcPr>
+          <w:p>
+            <w:pPr>
+              <w:jc w:val="center"/>
+            </w:pPr>
+            <w:r/>
+          </w:p>
+        </w:tc>
+        <w:tc>
+          <w:tcPr>
+            <w:tcW w:type="dxa" w:w="1662"/>
+          </w:tcPr>
+          <w:p>
+            <w:pPr>
+              <w:jc w:val="center"/>
+            </w:pPr>
+            <w:r/>
+          </w:p>
+        </w:tc>
+      </w:tr>
+      <w:tr>
+        <w:tc>
+          <w:tcPr>
+            <w:tcW w:type="dxa" w:w="1662"/>
+          </w:tcPr>
+          <w:p>
+            <w:pPr>
+              <w:jc w:val="center"/>
+            </w:pPr>
             <w:r>
               <w:t>27</w:t>
             </w:r>
@@ -1340,6 +1753,9 @@
             <w:tcW w:type="dxa" w:w="1662"/>
           </w:tcPr>
           <w:p>
+            <w:pPr>
+              <w:jc w:val="center"/>
+            </w:pPr>
             <w:r>
               <w:t>2019-08-21</w:t>
             </w:r>
@@ -1350,32 +1766,44 @@
             <w:tcW w:type="dxa" w:w="1662"/>
           </w:tcPr>
           <w:p>
-            <w:r/>
-          </w:p>
-        </w:tc>
-        <w:tc>
-          <w:tcPr>
-            <w:tcW w:type="dxa" w:w="1662"/>
-          </w:tcPr>
-          <w:p>
-            <w:r/>
-          </w:p>
-        </w:tc>
-        <w:tc>
-          <w:tcPr>
-            <w:tcW w:type="dxa" w:w="1662"/>
-          </w:tcPr>
-          <w:p>
-            <w:r/>
-          </w:p>
-        </w:tc>
-      </w:tr>
-      <w:tr>
-        <w:tc>
-          <w:tcPr>
-            <w:tcW w:type="dxa" w:w="1662"/>
-          </w:tcPr>
-          <w:p>
+            <w:pPr>
+              <w:jc w:val="center"/>
+            </w:pPr>
+            <w:r/>
+          </w:p>
+        </w:tc>
+        <w:tc>
+          <w:tcPr>
+            <w:tcW w:type="dxa" w:w="1662"/>
+          </w:tcPr>
+          <w:p>
+            <w:pPr>
+              <w:jc w:val="center"/>
+            </w:pPr>
+            <w:r/>
+          </w:p>
+        </w:tc>
+        <w:tc>
+          <w:tcPr>
+            <w:tcW w:type="dxa" w:w="1662"/>
+          </w:tcPr>
+          <w:p>
+            <w:pPr>
+              <w:jc w:val="center"/>
+            </w:pPr>
+            <w:r/>
+          </w:p>
+        </w:tc>
+      </w:tr>
+      <w:tr>
+        <w:tc>
+          <w:tcPr>
+            <w:tcW w:type="dxa" w:w="1662"/>
+          </w:tcPr>
+          <w:p>
+            <w:pPr>
+              <w:jc w:val="center"/>
+            </w:pPr>
             <w:r>
               <w:t>28</w:t>
             </w:r>
@@ -1386,6 +1814,9 @@
             <w:tcW w:type="dxa" w:w="1662"/>
           </w:tcPr>
           <w:p>
+            <w:pPr>
+              <w:jc w:val="center"/>
+            </w:pPr>
             <w:r>
               <w:t>2019-08-22</w:t>
             </w:r>
@@ -1396,32 +1827,44 @@
             <w:tcW w:type="dxa" w:w="1662"/>
           </w:tcPr>
           <w:p>
-            <w:r/>
-          </w:p>
-        </w:tc>
-        <w:tc>
-          <w:tcPr>
-            <w:tcW w:type="dxa" w:w="1662"/>
-          </w:tcPr>
-          <w:p>
-            <w:r/>
-          </w:p>
-        </w:tc>
-        <w:tc>
-          <w:tcPr>
-            <w:tcW w:type="dxa" w:w="1662"/>
-          </w:tcPr>
-          <w:p>
-            <w:r/>
-          </w:p>
-        </w:tc>
-      </w:tr>
-      <w:tr>
-        <w:tc>
-          <w:tcPr>
-            <w:tcW w:type="dxa" w:w="1662"/>
-          </w:tcPr>
-          <w:p>
+            <w:pPr>
+              <w:jc w:val="center"/>
+            </w:pPr>
+            <w:r/>
+          </w:p>
+        </w:tc>
+        <w:tc>
+          <w:tcPr>
+            <w:tcW w:type="dxa" w:w="1662"/>
+          </w:tcPr>
+          <w:p>
+            <w:pPr>
+              <w:jc w:val="center"/>
+            </w:pPr>
+            <w:r/>
+          </w:p>
+        </w:tc>
+        <w:tc>
+          <w:tcPr>
+            <w:tcW w:type="dxa" w:w="1662"/>
+          </w:tcPr>
+          <w:p>
+            <w:pPr>
+              <w:jc w:val="center"/>
+            </w:pPr>
+            <w:r/>
+          </w:p>
+        </w:tc>
+      </w:tr>
+      <w:tr>
+        <w:tc>
+          <w:tcPr>
+            <w:tcW w:type="dxa" w:w="1662"/>
+          </w:tcPr>
+          <w:p>
+            <w:pPr>
+              <w:jc w:val="center"/>
+            </w:pPr>
             <w:r>
               <w:t>29</w:t>
             </w:r>
@@ -1432,6 +1875,9 @@
             <w:tcW w:type="dxa" w:w="1662"/>
           </w:tcPr>
           <w:p>
+            <w:pPr>
+              <w:jc w:val="center"/>
+            </w:pPr>
             <w:r>
               <w:t>2019-08-23</w:t>
             </w:r>
@@ -1442,32 +1888,44 @@
             <w:tcW w:type="dxa" w:w="1662"/>
           </w:tcPr>
           <w:p>
-            <w:r/>
-          </w:p>
-        </w:tc>
-        <w:tc>
-          <w:tcPr>
-            <w:tcW w:type="dxa" w:w="1662"/>
-          </w:tcPr>
-          <w:p>
-            <w:r/>
-          </w:p>
-        </w:tc>
-        <w:tc>
-          <w:tcPr>
-            <w:tcW w:type="dxa" w:w="1662"/>
-          </w:tcPr>
-          <w:p>
-            <w:r/>
-          </w:p>
-        </w:tc>
-      </w:tr>
-      <w:tr>
-        <w:tc>
-          <w:tcPr>
-            <w:tcW w:type="dxa" w:w="1662"/>
-          </w:tcPr>
-          <w:p>
+            <w:pPr>
+              <w:jc w:val="center"/>
+            </w:pPr>
+            <w:r/>
+          </w:p>
+        </w:tc>
+        <w:tc>
+          <w:tcPr>
+            <w:tcW w:type="dxa" w:w="1662"/>
+          </w:tcPr>
+          <w:p>
+            <w:pPr>
+              <w:jc w:val="center"/>
+            </w:pPr>
+            <w:r/>
+          </w:p>
+        </w:tc>
+        <w:tc>
+          <w:tcPr>
+            <w:tcW w:type="dxa" w:w="1662"/>
+          </w:tcPr>
+          <w:p>
+            <w:pPr>
+              <w:jc w:val="center"/>
+            </w:pPr>
+            <w:r/>
+          </w:p>
+        </w:tc>
+      </w:tr>
+      <w:tr>
+        <w:tc>
+          <w:tcPr>
+            <w:tcW w:type="dxa" w:w="1662"/>
+          </w:tcPr>
+          <w:p>
+            <w:pPr>
+              <w:jc w:val="center"/>
+            </w:pPr>
             <w:r>
               <w:t>30</w:t>
             </w:r>
@@ -1478,6 +1936,9 @@
             <w:tcW w:type="dxa" w:w="1662"/>
           </w:tcPr>
           <w:p>
+            <w:pPr>
+              <w:jc w:val="center"/>
+            </w:pPr>
             <w:r>
               <w:t>2019-08-24</w:t>
             </w:r>
@@ -1488,32 +1949,44 @@
             <w:tcW w:type="dxa" w:w="1662"/>
           </w:tcPr>
           <w:p>
-            <w:r/>
-          </w:p>
-        </w:tc>
-        <w:tc>
-          <w:tcPr>
-            <w:tcW w:type="dxa" w:w="1662"/>
-          </w:tcPr>
-          <w:p>
-            <w:r/>
-          </w:p>
-        </w:tc>
-        <w:tc>
-          <w:tcPr>
-            <w:tcW w:type="dxa" w:w="1662"/>
-          </w:tcPr>
-          <w:p>
-            <w:r/>
-          </w:p>
-        </w:tc>
-      </w:tr>
-      <w:tr>
-        <w:tc>
-          <w:tcPr>
-            <w:tcW w:type="dxa" w:w="1662"/>
-          </w:tcPr>
-          <w:p>
+            <w:pPr>
+              <w:jc w:val="center"/>
+            </w:pPr>
+            <w:r/>
+          </w:p>
+        </w:tc>
+        <w:tc>
+          <w:tcPr>
+            <w:tcW w:type="dxa" w:w="1662"/>
+          </w:tcPr>
+          <w:p>
+            <w:pPr>
+              <w:jc w:val="center"/>
+            </w:pPr>
+            <w:r/>
+          </w:p>
+        </w:tc>
+        <w:tc>
+          <w:tcPr>
+            <w:tcW w:type="dxa" w:w="1662"/>
+          </w:tcPr>
+          <w:p>
+            <w:pPr>
+              <w:jc w:val="center"/>
+            </w:pPr>
+            <w:r/>
+          </w:p>
+        </w:tc>
+      </w:tr>
+      <w:tr>
+        <w:tc>
+          <w:tcPr>
+            <w:tcW w:type="dxa" w:w="1662"/>
+          </w:tcPr>
+          <w:p>
+            <w:pPr>
+              <w:jc w:val="center"/>
+            </w:pPr>
             <w:r>
               <w:t>31</w:t>
             </w:r>
@@ -1524,6 +1997,9 @@
             <w:tcW w:type="dxa" w:w="1662"/>
           </w:tcPr>
           <w:p>
+            <w:pPr>
+              <w:jc w:val="center"/>
+            </w:pPr>
             <w:r>
               <w:t>2019-08-25</w:t>
             </w:r>
@@ -1534,22 +2010,31 @@
             <w:tcW w:type="dxa" w:w="1662"/>
           </w:tcPr>
           <w:p>
-            <w:r/>
-          </w:p>
-        </w:tc>
-        <w:tc>
-          <w:tcPr>
-            <w:tcW w:type="dxa" w:w="1662"/>
-          </w:tcPr>
-          <w:p>
-            <w:r/>
-          </w:p>
-        </w:tc>
-        <w:tc>
-          <w:tcPr>
-            <w:tcW w:type="dxa" w:w="1662"/>
-          </w:tcPr>
-          <w:p>
+            <w:pPr>
+              <w:jc w:val="center"/>
+            </w:pPr>
+            <w:r/>
+          </w:p>
+        </w:tc>
+        <w:tc>
+          <w:tcPr>
+            <w:tcW w:type="dxa" w:w="1662"/>
+          </w:tcPr>
+          <w:p>
+            <w:pPr>
+              <w:jc w:val="center"/>
+            </w:pPr>
+            <w:r/>
+          </w:p>
+        </w:tc>
+        <w:tc>
+          <w:tcPr>
+            <w:tcW w:type="dxa" w:w="1662"/>
+          </w:tcPr>
+          <w:p>
+            <w:pPr>
+              <w:jc w:val="center"/>
+            </w:pPr>
             <w:r/>
           </w:p>
         </w:tc>

</xml_diff>